<commit_message>
hilight fixed issuses to be avoided
</commit_message>
<xml_diff>
--- a/Analysis/Vapery testing - updates .docx
+++ b/Analysis/Vapery testing - updates .docx
@@ -207,15 +207,7 @@
           <w:b/>
           <w:u w:val="single"/>
         </w:rPr>
-        <w:t xml:space="preserve"> check and buy products at the lowest marke</w:t>
-      </w:r>
-      <w:r>
-        <w:rPr>
-          <w:rFonts w:ascii="Calibri" w:eastAsia="Calibri" w:hAnsi="Calibri" w:cs="Calibri"/>
-          <w:b/>
-          <w:u w:val="single"/>
-        </w:rPr>
-        <w:t xml:space="preserve">t price , add rates and reviews </w:t>
+        <w:t xml:space="preserve"> check and buy products at the lowest market price , add rates and reviews </w:t>
       </w:r>
       <w:r>
         <w:rPr>
@@ -656,7 +648,7 @@
         <w:rPr>
           <w:rFonts w:ascii="Calibri" w:eastAsia="Calibri" w:hAnsi="Calibri" w:cs="Calibri"/>
           <w:b/>
-          <w:color w:val="FF0000"/>
+          <w:color w:val="00B050"/>
         </w:rPr>
         <w:t>[item alignment side by side one row , image size ]</w:t>
       </w:r>
@@ -742,15 +734,7 @@
           <w:b/>
           <w:color w:val="00B050"/>
         </w:rPr>
-        <w:t>L</w:t>
-      </w:r>
-      <w:r>
-        <w:rPr>
-          <w:rFonts w:ascii="Calibri" w:eastAsia="Calibri" w:hAnsi="Calibri" w:cs="Calibri"/>
-          <w:b/>
-          <w:color w:val="00B050"/>
-        </w:rPr>
-        <w:t>iquids</w:t>
+        <w:t>Liquids</w:t>
       </w:r>
       <w:r>
         <w:rPr>
@@ -919,23 +903,21 @@
         <w:ind w:left="765" w:hanging="360"/>
         <w:rPr>
           <w:rFonts w:ascii="Calibri" w:eastAsia="Calibri" w:hAnsi="Calibri" w:cs="Calibri"/>
-          <w:b/>
-          <w:color w:val="FF0000"/>
-          <w:u w:val="single"/>
-        </w:rPr>
-      </w:pPr>
-      <w:r>
-        <w:rPr>
-          <w:rFonts w:ascii="Calibri" w:eastAsia="Calibri" w:hAnsi="Calibri" w:cs="Calibri"/>
-          <w:color w:val="FF0000"/>
+          <w:color w:val="00B050"/>
+          <w:u w:val="single"/>
+        </w:rPr>
+      </w:pPr>
+      <w:r>
+        <w:rPr>
+          <w:rFonts w:ascii="Calibri" w:eastAsia="Calibri" w:hAnsi="Calibri" w:cs="Calibri"/>
+          <w:color w:val="00B050"/>
         </w:rPr>
         <w:t xml:space="preserve">View product details </w:t>
       </w:r>
       <w:r>
         <w:rPr>
           <w:rFonts w:ascii="Calibri" w:eastAsia="Calibri" w:hAnsi="Calibri" w:cs="Calibri"/>
-          <w:b/>
-          <w:color w:val="FF0000"/>
+          <w:color w:val="00B050"/>
           <w:u w:val="single"/>
         </w:rPr>
         <w:t>[product title above price is missing]</w:t>
@@ -1035,7 +1017,7 @@
       <w:r>
         <w:rPr>
           <w:rFonts w:ascii="Calibri" w:eastAsia="Calibri" w:hAnsi="Calibri" w:cs="Calibri"/>
-          <w:color w:val="FF0000"/>
+          <w:color w:val="00B050"/>
         </w:rPr>
         <w:t>[</w:t>
       </w:r>
@@ -1043,7 +1025,7 @@
         <w:rPr>
           <w:rFonts w:ascii="Calibri" w:eastAsia="Calibri" w:hAnsi="Calibri" w:cs="Calibri"/>
           <w:b/>
-          <w:color w:val="FF0000"/>
+          <w:color w:val="00B050"/>
         </w:rPr>
         <w:t xml:space="preserve">add to cart </w:t>
       </w:r>
@@ -1052,7 +1034,7 @@
         <w:rPr>
           <w:rFonts w:ascii="Calibri" w:eastAsia="Calibri" w:hAnsi="Calibri" w:cs="Calibri"/>
           <w:b/>
-          <w:color w:val="FF0000"/>
+          <w:color w:val="00B050"/>
         </w:rPr>
         <w:t>out side</w:t>
       </w:r>
@@ -1061,7 +1043,7 @@
         <w:rPr>
           <w:rFonts w:ascii="Calibri" w:eastAsia="Calibri" w:hAnsi="Calibri" w:cs="Calibri"/>
           <w:b/>
-          <w:color w:val="FF0000"/>
+          <w:color w:val="00B050"/>
         </w:rPr>
         <w:t xml:space="preserve"> item page adds wrong item (fixed item is added , add to cart slider , item picture not </w:t>
       </w:r>
@@ -1070,7 +1052,7 @@
         <w:rPr>
           <w:rFonts w:ascii="Calibri" w:eastAsia="Calibri" w:hAnsi="Calibri" w:cs="Calibri"/>
           <w:b/>
-          <w:color w:val="FF0000"/>
+          <w:color w:val="00B050"/>
         </w:rPr>
         <w:t>appering</w:t>
       </w:r>
@@ -1079,7 +1061,7 @@
         <w:rPr>
           <w:rFonts w:ascii="Calibri" w:eastAsia="Calibri" w:hAnsi="Calibri" w:cs="Calibri"/>
           <w:b/>
-          <w:color w:val="FF0000"/>
+          <w:color w:val="00B050"/>
         </w:rPr>
         <w:t xml:space="preserve"> in shopping cart]</w:t>
       </w:r>
@@ -1112,15 +1094,15 @@
           <w:b/>
           <w:color w:val="FF0000"/>
         </w:rPr>
-        <w:t>[cart icon wrong counting when deleting items , refresh counter only when enter full s</w:t>
-      </w:r>
-      <w:r>
-        <w:rPr>
-          <w:rFonts w:ascii="Calibri" w:eastAsia="Calibri" w:hAnsi="Calibri" w:cs="Calibri"/>
-          <w:b/>
-          <w:color w:val="FF0000"/>
-        </w:rPr>
-        <w:t>ite name]</w:t>
+        <w:t>[</w:t>
+      </w:r>
+      <w:r>
+        <w:rPr>
+          <w:rFonts w:ascii="Calibri" w:eastAsia="Calibri" w:hAnsi="Calibri" w:cs="Calibri"/>
+          <w:b/>
+          <w:color w:val="00B050"/>
+        </w:rPr>
+        <w:t>cart icon wrong counting when deleting items , refresh counter only when enter full site name]</w:t>
       </w:r>
     </w:p>
     <w:p>
@@ -1236,14 +1218,15 @@
         <w:rPr>
           <w:rFonts w:ascii="Calibri" w:eastAsia="Calibri" w:hAnsi="Calibri" w:cs="Calibri"/>
           <w:b/>
-          <w:u w:val="single"/>
-        </w:rPr>
-      </w:pPr>
-      <w:r>
-        <w:rPr>
-          <w:rFonts w:ascii="Calibri" w:eastAsia="Calibri" w:hAnsi="Calibri" w:cs="Calibri"/>
-          <w:b/>
-          <w:color w:val="FF0000"/>
+          <w:color w:val="00B050"/>
+          <w:u w:val="single"/>
+        </w:rPr>
+      </w:pPr>
+      <w:r>
+        <w:rPr>
+          <w:rFonts w:ascii="Calibri" w:eastAsia="Calibri" w:hAnsi="Calibri" w:cs="Calibri"/>
+          <w:b/>
+          <w:color w:val="00B050"/>
         </w:rPr>
         <w:t xml:space="preserve">in pending order confirmation page , user profile link redirect error does not go to user page </w:t>
       </w:r>
@@ -1499,7 +1482,7 @@
       <w:r>
         <w:rPr>
           <w:rFonts w:ascii="Calibri" w:eastAsia="Calibri" w:hAnsi="Calibri" w:cs="Calibri"/>
-          <w:color w:val="FF0000"/>
+          <w:color w:val="00B050"/>
         </w:rPr>
         <w:t xml:space="preserve">admin icon no redirect , remove link from admin </w:t>
       </w:r>
@@ -1507,7 +1490,7 @@
       <w:r>
         <w:rPr>
           <w:rFonts w:ascii="Calibri" w:eastAsia="Calibri" w:hAnsi="Calibri" w:cs="Calibri"/>
-          <w:color w:val="FF0000"/>
+          <w:color w:val="00B050"/>
         </w:rPr>
         <w:t>icom</w:t>
       </w:r>
@@ -1597,7 +1580,7 @@
       <w:r>
         <w:rPr>
           <w:rFonts w:ascii="Calibri" w:eastAsia="Calibri" w:hAnsi="Calibri" w:cs="Calibri"/>
-          <w:color w:val="FF0000"/>
+          <w:color w:val="00B050"/>
         </w:rPr>
         <w:t xml:space="preserve">when delete inside edit item page </w:t>
       </w:r>
@@ -1605,24 +1588,16 @@
         <w:rPr>
           <w:rFonts w:ascii="Calibri" w:eastAsia="Calibri" w:hAnsi="Calibri" w:cs="Calibri"/>
           <w:b/>
-          <w:color w:val="FF0000"/>
-        </w:rPr>
-        <w:t>redire</w:t>
-      </w:r>
-      <w:r>
-        <w:rPr>
-          <w:rFonts w:ascii="Calibri" w:eastAsia="Calibri" w:hAnsi="Calibri" w:cs="Calibri"/>
-          <w:b/>
-          <w:color w:val="FF0000"/>
-        </w:rPr>
-        <w:t xml:space="preserve">ct to all products page after delete , delete from outside edit </w:t>
+          <w:color w:val="00B050"/>
+        </w:rPr>
+        <w:t xml:space="preserve">redirect to all products page after delete , delete from outside edit </w:t>
       </w:r>
       <w:proofErr w:type="spellStart"/>
       <w:r>
         <w:rPr>
           <w:rFonts w:ascii="Calibri" w:eastAsia="Calibri" w:hAnsi="Calibri" w:cs="Calibri"/>
           <w:b/>
-          <w:color w:val="FF0000"/>
+          <w:color w:val="00B050"/>
         </w:rPr>
         <w:t>itemm</w:t>
       </w:r>
@@ -1631,7 +1606,7 @@
         <w:rPr>
           <w:rFonts w:ascii="Calibri" w:eastAsia="Calibri" w:hAnsi="Calibri" w:cs="Calibri"/>
           <w:b/>
-          <w:color w:val="FF0000"/>
+          <w:color w:val="00B050"/>
         </w:rPr>
         <w:t xml:space="preserve"> page </w:t>
       </w:r>
@@ -1640,7 +1615,7 @@
         <w:rPr>
           <w:rFonts w:ascii="Calibri" w:eastAsia="Calibri" w:hAnsi="Calibri" w:cs="Calibri"/>
           <w:b/>
-          <w:color w:val="FF0000"/>
+          <w:color w:val="00B050"/>
         </w:rPr>
         <w:t>delets</w:t>
       </w:r>
@@ -1649,7 +1624,7 @@
         <w:rPr>
           <w:rFonts w:ascii="Calibri" w:eastAsia="Calibri" w:hAnsi="Calibri" w:cs="Calibri"/>
           <w:b/>
-          <w:color w:val="FF0000"/>
+          <w:color w:val="00B050"/>
         </w:rPr>
         <w:t xml:space="preserve"> first item in the list not the item itself</w:t>
       </w:r>
@@ -1758,6 +1733,8 @@
         </w:rPr>
         <w:t>sales transactions history (cash flow)</w:t>
       </w:r>
+      <w:bookmarkStart w:id="0" w:name="_GoBack"/>
+      <w:bookmarkEnd w:id="0"/>
     </w:p>
     <w:p>
       <w:pPr>
@@ -2016,15 +1993,7 @@
           <w:bCs/>
           <w:color w:val="FF0000"/>
         </w:rPr>
-        <w:t>user profile data change font and add icons next to each field</w:t>
-      </w:r>
-      <w:r>
-        <w:rPr>
-          <w:rFonts w:ascii="Calibri" w:eastAsia="Calibri" w:hAnsi="Calibri" w:cs="Calibri"/>
-          <w:bCs/>
-          <w:color w:val="FF0000"/>
-        </w:rPr>
-        <w:t xml:space="preserve"> (better user experience </w:t>
+        <w:t xml:space="preserve">user profile data change font and add icons next to each field (better user experience </w:t>
       </w:r>
       <w:r>
         <w:rPr>
@@ -2078,23 +2047,7 @@
           <w:bCs/>
           <w:color w:val="FF0000"/>
         </w:rPr>
-        <w:t xml:space="preserve"> </w:t>
-      </w:r>
-      <w:r>
-        <w:rPr>
-          <w:rFonts w:ascii="Calibri" w:eastAsia="Calibri" w:hAnsi="Calibri" w:cs="Calibri"/>
-          <w:bCs/>
-          <w:color w:val="FF0000"/>
-        </w:rPr>
-        <w:t xml:space="preserve">liquids (drop down with liquid </w:t>
-      </w:r>
-      <w:r>
-        <w:rPr>
-          <w:rFonts w:ascii="Calibri" w:eastAsia="Calibri" w:hAnsi="Calibri" w:cs="Calibri"/>
-          <w:bCs/>
-          <w:color w:val="FF0000"/>
-        </w:rPr>
-        <w:t>companies</w:t>
+        <w:t xml:space="preserve"> liquids (drop down with liquid companies</w:t>
       </w:r>
       <w:r>
         <w:rPr>
@@ -2258,8 +2211,6 @@
         </w:rPr>
         <w:t xml:space="preserve">Prizes / special offers </w:t>
       </w:r>
-      <w:bookmarkStart w:id="0" w:name="_GoBack"/>
-      <w:bookmarkEnd w:id="0"/>
     </w:p>
     <w:p>
       <w:pPr>
@@ -2432,31 +2383,7 @@
           <w:bCs/>
           <w:color w:val="FF0000"/>
         </w:rPr>
-        <w:t>ategories (</w:t>
-      </w:r>
-      <w:r>
-        <w:rPr>
-          <w:rFonts w:ascii="Calibri" w:eastAsia="Calibri" w:hAnsi="Calibri" w:cs="Calibri"/>
-          <w:bCs/>
-          <w:color w:val="FF0000"/>
-        </w:rPr>
-        <w:t xml:space="preserve">70/30 - 50/50 </w:t>
-      </w:r>
-      <w:r>
-        <w:rPr>
-          <w:rFonts w:ascii="Calibri" w:eastAsia="Calibri" w:hAnsi="Calibri" w:cs="Calibri"/>
-          <w:bCs/>
-          <w:color w:val="FF0000"/>
-        </w:rPr>
-        <w:t>)</w:t>
-      </w:r>
-      <w:r>
-        <w:rPr>
-          <w:rFonts w:ascii="Calibri" w:eastAsia="Calibri" w:hAnsi="Calibri" w:cs="Calibri"/>
-          <w:bCs/>
-          <w:color w:val="FF0000"/>
-        </w:rPr>
-        <w:t xml:space="preserve"> filter</w:t>
+        <w:t>ategories (70/30 - 50/50 ) filter</w:t>
       </w:r>
       <w:r>
         <w:rPr>
@@ -2536,15 +2463,7 @@
           <w:bCs/>
           <w:color w:val="FF0000"/>
         </w:rPr>
-        <w:t>when admi</w:t>
-      </w:r>
-      <w:r>
-        <w:rPr>
-          <w:rFonts w:ascii="Calibri" w:eastAsia="Calibri" w:hAnsi="Calibri" w:cs="Calibri"/>
-          <w:bCs/>
-          <w:color w:val="FF0000"/>
-        </w:rPr>
-        <w:t>n confirm order , notify user , (notification system )</w:t>
+        <w:t>when admin confirm order , notify user , (notification system )</w:t>
       </w:r>
     </w:p>
     <w:p>
@@ -2568,15 +2487,7 @@
           <w:b/>
           <w:color w:val="FF0000"/>
         </w:rPr>
-        <w:t xml:space="preserve">store sales and after sale </w:t>
-      </w:r>
-      <w:r>
-        <w:rPr>
-          <w:rFonts w:ascii="Calibri" w:eastAsia="Calibri" w:hAnsi="Calibri" w:cs="Calibri"/>
-          <w:b/>
-          <w:color w:val="FF0000"/>
-        </w:rPr>
-        <w:t xml:space="preserve">reports </w:t>
+        <w:t xml:space="preserve">store sales and after sale reports </w:t>
       </w:r>
     </w:p>
     <w:p>
@@ -2645,15 +2556,7 @@
           <w:bCs/>
           <w:color w:val="FF0000"/>
         </w:rPr>
-        <w:t xml:space="preserve">top sellers items </w:t>
-      </w:r>
-      <w:r>
-        <w:rPr>
-          <w:rFonts w:ascii="Calibri" w:eastAsia="Calibri" w:hAnsi="Calibri" w:cs="Calibri"/>
-          <w:bCs/>
-          <w:color w:val="FF0000"/>
-        </w:rPr>
-        <w:t xml:space="preserve">for each line </w:t>
+        <w:t xml:space="preserve">top sellers items for each line </w:t>
       </w:r>
     </w:p>
     <w:p>
@@ -3168,16 +3071,7 @@
           <w:color w:val="00B050"/>
           <w:u w:val="single"/>
         </w:rPr>
-        <w:t>Pro</w:t>
-      </w:r>
-      <w:r>
-        <w:rPr>
-          <w:rFonts w:ascii="Calibri" w:eastAsia="Calibri" w:hAnsi="Calibri" w:cs="Calibri"/>
-          <w:b/>
-          <w:color w:val="00B050"/>
-          <w:u w:val="single"/>
-        </w:rPr>
-        <w:t>ducts(</w:t>
+        <w:t>Products(</w:t>
       </w:r>
       <w:proofErr w:type="gramEnd"/>
       <w:r>

</xml_diff>

<commit_message>
added contact us , about us , and improve user profile , adjusted new nav bar and logo
</commit_message>
<xml_diff>
--- a/Analysis/Vapery testing - updates .docx
+++ b/Analysis/Vapery testing - updates .docx
@@ -1733,8 +1733,6 @@
         </w:rPr>
         <w:t>sales transactions history (cash flow)</w:t>
       </w:r>
-      <w:bookmarkStart w:id="0" w:name="_GoBack"/>
-      <w:bookmarkEnd w:id="0"/>
     </w:p>
     <w:p>
       <w:pPr>
@@ -1983,27 +1981,21 @@
         <w:rPr>
           <w:rFonts w:ascii="Calibri" w:eastAsia="Calibri" w:hAnsi="Calibri" w:cs="Calibri"/>
           <w:bCs/>
-          <w:color w:val="FF0000"/>
-          <w:u w:val="single"/>
-        </w:rPr>
-      </w:pPr>
-      <w:r>
-        <w:rPr>
-          <w:rFonts w:ascii="Calibri" w:eastAsia="Calibri" w:hAnsi="Calibri" w:cs="Calibri"/>
-          <w:bCs/>
-          <w:color w:val="FF0000"/>
-        </w:rPr>
-        <w:t xml:space="preserve">user profile data change font and add icons next to each field (better user experience </w:t>
-      </w:r>
-      <w:r>
-        <w:rPr>
-          <w:rFonts w:ascii="Calibri" w:eastAsia="Calibri" w:hAnsi="Calibri" w:cs="Calibri"/>
-          <w:bCs/>
-          <w:color w:val="FF0000"/>
-        </w:rPr>
-        <w:t>)</w:t>
-      </w:r>
-    </w:p>
+          <w:color w:val="00B050"/>
+          <w:u w:val="single"/>
+        </w:rPr>
+      </w:pPr>
+      <w:bookmarkStart w:id="0" w:name="_GoBack"/>
+      <w:r>
+        <w:rPr>
+          <w:rFonts w:ascii="Calibri" w:eastAsia="Calibri" w:hAnsi="Calibri" w:cs="Calibri"/>
+          <w:bCs/>
+          <w:color w:val="00B050"/>
+        </w:rPr>
+        <w:t>user profile data change font and add icons next to each field (better user experience )</w:t>
+      </w:r>
+    </w:p>
+    <w:bookmarkEnd w:id="0"/>
     <w:p>
       <w:pPr>
         <w:numPr>
@@ -2014,15 +2006,15 @@
         <w:rPr>
           <w:rFonts w:ascii="Calibri" w:eastAsia="Calibri" w:hAnsi="Calibri" w:cs="Calibri"/>
           <w:b/>
-          <w:color w:val="FF0000"/>
-          <w:u w:val="single"/>
-        </w:rPr>
-      </w:pPr>
-      <w:r>
-        <w:rPr>
-          <w:rFonts w:ascii="Calibri" w:eastAsia="Calibri" w:hAnsi="Calibri" w:cs="Calibri"/>
-          <w:b/>
-          <w:color w:val="FF0000"/>
+          <w:color w:val="00B050"/>
+          <w:u w:val="single"/>
+        </w:rPr>
+      </w:pPr>
+      <w:r>
+        <w:rPr>
+          <w:rFonts w:ascii="Calibri" w:eastAsia="Calibri" w:hAnsi="Calibri" w:cs="Calibri"/>
+          <w:b/>
+          <w:color w:val="00B050"/>
         </w:rPr>
         <w:t>update menu items</w:t>
       </w:r>
@@ -2037,25 +2029,17 @@
         <w:rPr>
           <w:rFonts w:ascii="Calibri" w:eastAsia="Calibri" w:hAnsi="Calibri" w:cs="Calibri"/>
           <w:bCs/>
-          <w:color w:val="FF0000"/>
-          <w:u w:val="single"/>
-        </w:rPr>
-      </w:pPr>
-      <w:r>
-        <w:rPr>
-          <w:rFonts w:ascii="Calibri" w:eastAsia="Calibri" w:hAnsi="Calibri" w:cs="Calibri"/>
-          <w:bCs/>
-          <w:color w:val="FF0000"/>
-        </w:rPr>
-        <w:t xml:space="preserve"> liquids (drop down with liquid companies</w:t>
-      </w:r>
-      <w:r>
-        <w:rPr>
-          <w:rFonts w:ascii="Calibri" w:eastAsia="Calibri" w:hAnsi="Calibri" w:cs="Calibri"/>
-          <w:bCs/>
-          <w:color w:val="FF0000"/>
-        </w:rPr>
-        <w:t xml:space="preserve">  / subcategories mega menu  )</w:t>
+          <w:color w:val="00B050"/>
+          <w:u w:val="single"/>
+        </w:rPr>
+      </w:pPr>
+      <w:r>
+        <w:rPr>
+          <w:rFonts w:ascii="Calibri" w:eastAsia="Calibri" w:hAnsi="Calibri" w:cs="Calibri"/>
+          <w:bCs/>
+          <w:color w:val="00B050"/>
+        </w:rPr>
+        <w:t xml:space="preserve"> liquids (drop down with liquid companies  / subcategories mega menu  )</w:t>
       </w:r>
     </w:p>
     <w:p>
@@ -2107,15 +2091,15 @@
         <w:rPr>
           <w:rFonts w:ascii="Calibri" w:eastAsia="Calibri" w:hAnsi="Calibri" w:cs="Calibri"/>
           <w:bCs/>
-          <w:color w:val="FF0000"/>
-          <w:u w:val="single"/>
-        </w:rPr>
-      </w:pPr>
-      <w:r>
-        <w:rPr>
-          <w:rFonts w:ascii="Calibri" w:eastAsia="Calibri" w:hAnsi="Calibri" w:cs="Calibri"/>
-          <w:bCs/>
-          <w:color w:val="FF0000"/>
+          <w:color w:val="00B050"/>
+          <w:u w:val="single"/>
+        </w:rPr>
+      </w:pPr>
+      <w:r>
+        <w:rPr>
+          <w:rFonts w:ascii="Calibri" w:eastAsia="Calibri" w:hAnsi="Calibri" w:cs="Calibri"/>
+          <w:bCs/>
+          <w:color w:val="00B050"/>
         </w:rPr>
         <w:t xml:space="preserve">how to order </w:t>
       </w:r>
@@ -2130,15 +2114,15 @@
         <w:rPr>
           <w:rFonts w:ascii="Calibri" w:eastAsia="Calibri" w:hAnsi="Calibri" w:cs="Calibri"/>
           <w:bCs/>
-          <w:color w:val="FF0000"/>
-          <w:u w:val="single"/>
-        </w:rPr>
-      </w:pPr>
-      <w:r>
-        <w:rPr>
-          <w:rFonts w:ascii="Calibri" w:eastAsia="Calibri" w:hAnsi="Calibri" w:cs="Calibri"/>
-          <w:bCs/>
-          <w:color w:val="FF0000"/>
+          <w:color w:val="00B050"/>
+          <w:u w:val="single"/>
+        </w:rPr>
+      </w:pPr>
+      <w:r>
+        <w:rPr>
+          <w:rFonts w:ascii="Calibri" w:eastAsia="Calibri" w:hAnsi="Calibri" w:cs="Calibri"/>
+          <w:bCs/>
+          <w:color w:val="00B050"/>
         </w:rPr>
         <w:t xml:space="preserve">about us </w:t>
       </w:r>
@@ -2153,15 +2137,15 @@
         <w:rPr>
           <w:rFonts w:ascii="Calibri" w:eastAsia="Calibri" w:hAnsi="Calibri" w:cs="Calibri"/>
           <w:bCs/>
-          <w:color w:val="FF0000"/>
-          <w:u w:val="single"/>
-        </w:rPr>
-      </w:pPr>
-      <w:r>
-        <w:rPr>
-          <w:rFonts w:ascii="Calibri" w:eastAsia="Calibri" w:hAnsi="Calibri" w:cs="Calibri"/>
-          <w:bCs/>
-          <w:color w:val="FF0000"/>
+          <w:color w:val="00B050"/>
+          <w:u w:val="single"/>
+        </w:rPr>
+      </w:pPr>
+      <w:r>
+        <w:rPr>
+          <w:rFonts w:ascii="Calibri" w:eastAsia="Calibri" w:hAnsi="Calibri" w:cs="Calibri"/>
+          <w:bCs/>
+          <w:color w:val="00B050"/>
         </w:rPr>
         <w:t>contact us</w:t>
       </w:r>
@@ -2176,17 +2160,49 @@
         <w:rPr>
           <w:rFonts w:ascii="Calibri" w:eastAsia="Calibri" w:hAnsi="Calibri" w:cs="Calibri"/>
           <w:bCs/>
-          <w:color w:val="FF0000"/>
-          <w:u w:val="single"/>
-        </w:rPr>
-      </w:pPr>
-      <w:r>
-        <w:rPr>
-          <w:rFonts w:ascii="Calibri" w:eastAsia="Calibri" w:hAnsi="Calibri" w:cs="Calibri"/>
-          <w:bCs/>
-          <w:color w:val="FF0000"/>
-        </w:rPr>
-        <w:t xml:space="preserve">Partnership </w:t>
+          <w:color w:val="00B050"/>
+          <w:u w:val="single"/>
+        </w:rPr>
+      </w:pPr>
+      <w:r>
+        <w:rPr>
+          <w:rFonts w:ascii="Calibri" w:eastAsia="Calibri" w:hAnsi="Calibri" w:cs="Calibri"/>
+          <w:bCs/>
+          <w:color w:val="00B050"/>
+        </w:rPr>
+        <w:t xml:space="preserve">Prizes / special offers </w:t>
+      </w:r>
+    </w:p>
+    <w:p>
+      <w:pPr>
+        <w:numPr>
+          <w:ilvl w:val="0"/>
+          <w:numId w:val="20"/>
+        </w:numPr>
+        <w:spacing w:after="200" w:line="276" w:lineRule="auto"/>
+        <w:ind w:left="0" w:firstLine="0"/>
+        <w:rPr>
+          <w:rFonts w:ascii="Calibri" w:eastAsia="Calibri" w:hAnsi="Calibri" w:cs="Calibri"/>
+          <w:b/>
+          <w:color w:val="00B050"/>
+          <w:u w:val="single"/>
+        </w:rPr>
+      </w:pPr>
+      <w:r>
+        <w:rPr>
+          <w:rFonts w:ascii="Calibri" w:eastAsia="Calibri" w:hAnsi="Calibri" w:cs="Calibri"/>
+          <w:b/>
+          <w:color w:val="00B050"/>
+        </w:rPr>
+        <w:t xml:space="preserve">Landing page clean up </w:t>
+      </w:r>
+      <w:r>
+        <w:rPr>
+          <w:rFonts w:ascii="Calibri" w:eastAsia="Calibri" w:hAnsi="Calibri" w:cs="Calibri"/>
+          <w:b/>
+          <w:color w:val="00B050"/>
+        </w:rPr>
+        <w:t xml:space="preserve">(get ideas from real sites ) </w:t>
       </w:r>
     </w:p>
     <w:p>
@@ -2198,50 +2214,88 @@
         <w:spacing w:after="200" w:line="276" w:lineRule="auto"/>
         <w:rPr>
           <w:rFonts w:ascii="Calibri" w:eastAsia="Calibri" w:hAnsi="Calibri" w:cs="Calibri"/>
-          <w:bCs/>
-          <w:color w:val="FF0000"/>
-          <w:u w:val="single"/>
-        </w:rPr>
-      </w:pPr>
-      <w:r>
-        <w:rPr>
-          <w:rFonts w:ascii="Calibri" w:eastAsia="Calibri" w:hAnsi="Calibri" w:cs="Calibri"/>
-          <w:bCs/>
-          <w:color w:val="FF0000"/>
-        </w:rPr>
-        <w:t xml:space="preserve">Prizes / special offers </w:t>
-      </w:r>
-    </w:p>
-    <w:p>
-      <w:pPr>
-        <w:numPr>
-          <w:ilvl w:val="0"/>
-          <w:numId w:val="20"/>
-        </w:numPr>
-        <w:spacing w:after="200" w:line="276" w:lineRule="auto"/>
-        <w:ind w:left="0" w:firstLine="0"/>
-        <w:rPr>
-          <w:rFonts w:ascii="Calibri" w:eastAsia="Calibri" w:hAnsi="Calibri" w:cs="Calibri"/>
-          <w:b/>
-          <w:color w:val="FF0000"/>
-          <w:u w:val="single"/>
-        </w:rPr>
-      </w:pPr>
-      <w:r>
-        <w:rPr>
-          <w:rFonts w:ascii="Calibri" w:eastAsia="Calibri" w:hAnsi="Calibri" w:cs="Calibri"/>
-          <w:b/>
-          <w:color w:val="FF0000"/>
-        </w:rPr>
-        <w:t xml:space="preserve">Landing page clean up </w:t>
-      </w:r>
-      <w:r>
-        <w:rPr>
-          <w:rFonts w:ascii="Calibri" w:eastAsia="Calibri" w:hAnsi="Calibri" w:cs="Calibri"/>
-          <w:b/>
-          <w:color w:val="FF0000"/>
-        </w:rPr>
-        <w:t xml:space="preserve">(get ideas from real sites ) </w:t>
+          <w:b/>
+          <w:color w:val="00B050"/>
+          <w:u w:val="single"/>
+        </w:rPr>
+      </w:pPr>
+      <w:r>
+        <w:rPr>
+          <w:rFonts w:ascii="Calibri" w:eastAsia="Calibri" w:hAnsi="Calibri" w:cs="Calibri"/>
+          <w:bCs/>
+          <w:color w:val="00B050"/>
+        </w:rPr>
+        <w:t>Add slider</w:t>
+      </w:r>
+      <w:r>
+        <w:rPr>
+          <w:rFonts w:ascii="Calibri" w:eastAsia="Calibri" w:hAnsi="Calibri" w:cs="Calibri"/>
+          <w:bCs/>
+          <w:color w:val="00B050"/>
+        </w:rPr>
+        <w:t xml:space="preserve"> [</w:t>
+      </w:r>
+      <w:r>
+        <w:rPr>
+          <w:rFonts w:ascii="Calibri" w:eastAsia="Calibri" w:hAnsi="Calibri" w:cs="Calibri"/>
+          <w:bCs/>
+          <w:color w:val="00B050"/>
+        </w:rPr>
+        <w:t xml:space="preserve"> </w:t>
+      </w:r>
+      <w:r>
+        <w:rPr>
+          <w:rFonts w:ascii="Calibri" w:eastAsia="Calibri" w:hAnsi="Calibri" w:cs="Calibri"/>
+          <w:bCs/>
+          <w:color w:val="00B050"/>
+        </w:rPr>
+        <w:t>slider-camera.html</w:t>
+      </w:r>
+      <w:r>
+        <w:rPr>
+          <w:rFonts w:ascii="Calibri" w:eastAsia="Calibri" w:hAnsi="Calibri" w:cs="Calibri"/>
+          <w:bCs/>
+          <w:color w:val="00B050"/>
+        </w:rPr>
+        <w:t xml:space="preserve">  </w:t>
+      </w:r>
+      <w:r>
+        <w:rPr>
+          <w:rFonts w:ascii="Calibri" w:eastAsia="Calibri" w:hAnsi="Calibri" w:cs="Calibri"/>
+          <w:bCs/>
+          <w:color w:val="00B050"/>
+        </w:rPr>
+        <w:t>,</w:t>
+      </w:r>
+      <w:r>
+        <w:rPr>
+          <w:color w:val="00B050"/>
+        </w:rPr>
+        <w:t xml:space="preserve"> </w:t>
+      </w:r>
+      <w:r>
+        <w:rPr>
+          <w:rFonts w:ascii="Calibri" w:eastAsia="Calibri" w:hAnsi="Calibri" w:cs="Calibri"/>
+          <w:bCs/>
+          <w:color w:val="00B050"/>
+        </w:rPr>
+        <w:t>slider-canvas-3.html</w:t>
+      </w:r>
+      <w:r>
+        <w:rPr>
+          <w:rFonts w:ascii="Calibri" w:eastAsia="Calibri" w:hAnsi="Calibri" w:cs="Calibri"/>
+          <w:bCs/>
+          <w:color w:val="00B050"/>
+        </w:rPr>
+        <w:t xml:space="preserve"> </w:t>
+      </w:r>
+      <w:r>
+        <w:rPr>
+          <w:rFonts w:ascii="Calibri" w:eastAsia="Calibri" w:hAnsi="Calibri" w:cs="Calibri"/>
+          <w:bCs/>
+          <w:color w:val="00B050"/>
+        </w:rPr>
+        <w:t>]</w:t>
       </w:r>
     </w:p>
     <w:p>
@@ -2254,17 +2308,73 @@
         <w:rPr>
           <w:rFonts w:ascii="Calibri" w:eastAsia="Calibri" w:hAnsi="Calibri" w:cs="Calibri"/>
           <w:b/>
+          <w:color w:val="00B050"/>
+          <w:u w:val="single"/>
+        </w:rPr>
+      </w:pPr>
+      <w:r>
+        <w:rPr>
+          <w:rFonts w:ascii="Calibri" w:eastAsia="Calibri" w:hAnsi="Calibri" w:cs="Calibri"/>
+          <w:bCs/>
+          <w:color w:val="00B050"/>
+        </w:rPr>
+        <w:t>what we sell</w:t>
+      </w:r>
+      <w:r>
+        <w:rPr>
+          <w:rFonts w:ascii="Calibri" w:eastAsia="Calibri" w:hAnsi="Calibri" w:cs="Calibri"/>
+          <w:bCs/>
           <w:color w:val="FF0000"/>
-          <w:u w:val="single"/>
-        </w:rPr>
-      </w:pPr>
+        </w:rPr>
+        <w:t xml:space="preserve"> </w:t>
+      </w:r>
+      <w:r>
+        <w:rPr>
+          <w:rFonts w:ascii="Calibri" w:eastAsia="Calibri" w:hAnsi="Calibri" w:cs="Calibri"/>
+          <w:bCs/>
+          <w:color w:val="00B050"/>
+        </w:rPr>
+        <w:t xml:space="preserve">, </w:t>
+      </w:r>
+      <w:r>
+        <w:rPr>
+          <w:rFonts w:ascii="Calibri" w:eastAsia="Calibri" w:hAnsi="Calibri" w:cs="Calibri"/>
+          <w:bCs/>
+          <w:color w:val="00B050"/>
+        </w:rPr>
+        <w:t>product</w:t>
+      </w:r>
+      <w:r>
+        <w:rPr>
+          <w:rFonts w:ascii="Calibri" w:eastAsia="Calibri" w:hAnsi="Calibri" w:cs="Calibri"/>
+          <w:bCs/>
+          <w:color w:val="00B050"/>
+        </w:rPr>
+        <w:t>s</w:t>
+      </w:r>
+      <w:r>
+        <w:rPr>
+          <w:rFonts w:ascii="Calibri" w:eastAsia="Calibri" w:hAnsi="Calibri" w:cs="Calibri"/>
+          <w:bCs/>
+          <w:color w:val="00B050"/>
+        </w:rPr>
+        <w:t xml:space="preserve"> overview</w:t>
+      </w:r>
       <w:r>
         <w:rPr>
           <w:rFonts w:ascii="Calibri" w:eastAsia="Calibri" w:hAnsi="Calibri" w:cs="Calibri"/>
           <w:bCs/>
           <w:color w:val="FF0000"/>
         </w:rPr>
-        <w:t xml:space="preserve">Add slider , </w:t>
+        <w:t xml:space="preserve"> , </w:t>
+      </w:r>
+      <w:r>
+        <w:rPr>
+          <w:rFonts w:ascii="Calibri" w:eastAsia="Calibri" w:hAnsi="Calibri" w:cs="Calibri"/>
+          <w:bCs/>
+          <w:color w:val="00B050"/>
+        </w:rPr>
+        <w:t>call to action</w:t>
       </w:r>
       <w:r>
         <w:rPr>
@@ -2272,7 +2382,7 @@
           <w:bCs/>
           <w:color w:val="FF0000"/>
         </w:rPr>
-        <w:t xml:space="preserve">what we sell , </w:t>
+        <w:t xml:space="preserve"> </w:t>
       </w:r>
       <w:r>
         <w:rPr>
@@ -2280,7 +2390,15 @@
           <w:bCs/>
           <w:color w:val="FF0000"/>
         </w:rPr>
-        <w:t>product</w:t>
+        <w:t xml:space="preserve">, </w:t>
+      </w:r>
+      <w:r>
+        <w:rPr>
+          <w:rFonts w:ascii="Calibri" w:eastAsia="Calibri" w:hAnsi="Calibri" w:cs="Calibri"/>
+          <w:bCs/>
+          <w:color w:val="00B050"/>
+        </w:rPr>
+        <w:t>brands picture line</w:t>
       </w:r>
       <w:r>
         <w:rPr>
@@ -2288,23 +2406,7 @@
           <w:bCs/>
           <w:color w:val="FF0000"/>
         </w:rPr>
-        <w:t>s</w:t>
-      </w:r>
-      <w:r>
-        <w:rPr>
-          <w:rFonts w:ascii="Calibri" w:eastAsia="Calibri" w:hAnsi="Calibri" w:cs="Calibri"/>
-          <w:bCs/>
-          <w:color w:val="FF0000"/>
-        </w:rPr>
-        <w:t xml:space="preserve"> overview , call to action </w:t>
-      </w:r>
-      <w:r>
-        <w:rPr>
-          <w:rFonts w:ascii="Calibri" w:eastAsia="Calibri" w:hAnsi="Calibri" w:cs="Calibri"/>
-          <w:bCs/>
-          <w:color w:val="FF0000"/>
-        </w:rPr>
-        <w:t xml:space="preserve">, brands picture line , performance counter </w:t>
+        <w:t xml:space="preserve"> </w:t>
       </w:r>
     </w:p>
     <w:p>
@@ -3272,7 +3374,6 @@
           <w:rFonts w:ascii="Calibri" w:eastAsia="Calibri" w:hAnsi="Calibri" w:cs="Calibri"/>
           <w:color w:val="00B050"/>
         </w:rPr>
-        <w:lastRenderedPageBreak/>
         <w:t xml:space="preserve">Delete product  </w:t>
       </w:r>
     </w:p>
@@ -3295,6 +3396,7 @@
           <w:rFonts w:ascii="Calibri" w:eastAsia="Calibri" w:hAnsi="Calibri" w:cs="Calibri"/>
           <w:color w:val="00B050"/>
         </w:rPr>
+        <w:lastRenderedPageBreak/>
         <w:t xml:space="preserve">Search for a product page </w:t>
       </w:r>
     </w:p>

</xml_diff>

<commit_message>
worked on some featurs of release 2: notifcation and UI improvments
</commit_message>
<xml_diff>
--- a/Analysis/Vapery testing - updates .docx
+++ b/Analysis/Vapery testing - updates .docx
@@ -574,7 +574,7 @@
       <w:r>
         <w:rPr>
           <w:rFonts w:ascii="Calibri" w:eastAsia="Calibri" w:hAnsi="Calibri" w:cs="Calibri"/>
-          <w:color w:val="FF0000"/>
+          <w:color w:val="00B050"/>
         </w:rPr>
         <w:t>user profile data change font and add icons next to each field</w:t>
       </w:r>
@@ -694,25 +694,155 @@
       <w:r>
         <w:rPr>
           <w:rFonts w:ascii="Calibri" w:eastAsia="Calibri" w:hAnsi="Calibri" w:cs="Calibri"/>
-          <w:color w:val="FF0000"/>
+          <w:color w:val="00B050"/>
         </w:rPr>
         <w:t xml:space="preserve">update menu items , liquids (drop down with liquid </w:t>
       </w:r>
+      <w:r>
+        <w:rPr>
+          <w:rFonts w:ascii="Calibri" w:eastAsia="Calibri" w:hAnsi="Calibri" w:cs="Calibri"/>
+          <w:color w:val="00B050"/>
+        </w:rPr>
+        <w:t>companies</w:t>
+      </w:r>
+      <w:r>
+        <w:rPr>
+          <w:rFonts w:ascii="Calibri" w:eastAsia="Calibri" w:hAnsi="Calibri" w:cs="Calibri"/>
+          <w:color w:val="00B050"/>
+        </w:rPr>
+        <w:t xml:space="preserve"> , ) how to order , about us ,contact us </w:t>
+      </w:r>
+    </w:p>
+    <w:p>
+      <w:pPr>
+        <w:numPr>
+          <w:ilvl w:val="0"/>
+          <w:numId w:val="3"/>
+        </w:numPr>
+        <w:spacing w:after="200" w:line="276" w:lineRule="auto"/>
+        <w:ind w:left="1485" w:hanging="360"/>
+        <w:rPr>
+          <w:rFonts w:ascii="Calibri" w:eastAsia="Calibri" w:hAnsi="Calibri" w:cs="Calibri"/>
+          <w:color w:val="00B050"/>
+        </w:rPr>
+      </w:pPr>
+      <w:r>
+        <w:rPr>
+          <w:rFonts w:ascii="Calibri" w:eastAsia="Calibri" w:hAnsi="Calibri" w:cs="Calibri"/>
+          <w:b/>
+          <w:color w:val="00B050"/>
+        </w:rPr>
+        <w:t>Liquids</w:t>
+      </w:r>
+      <w:r>
+        <w:rPr>
+          <w:rFonts w:ascii="Calibri" w:eastAsia="Calibri" w:hAnsi="Calibri" w:cs="Calibri"/>
+          <w:color w:val="00B050"/>
+        </w:rPr>
+        <w:t xml:space="preserve"> [ Premium - Top Lines names   ] </w:t>
+      </w:r>
+    </w:p>
+    <w:p>
+      <w:pPr>
+        <w:numPr>
+          <w:ilvl w:val="0"/>
+          <w:numId w:val="3"/>
+        </w:numPr>
+        <w:spacing w:after="200" w:line="276" w:lineRule="auto"/>
+        <w:ind w:left="1485" w:hanging="360"/>
+        <w:rPr>
+          <w:rFonts w:ascii="Calibri" w:eastAsia="Calibri" w:hAnsi="Calibri" w:cs="Calibri"/>
+          <w:color w:val="00B050"/>
+        </w:rPr>
+      </w:pPr>
+      <w:r>
+        <w:rPr>
+          <w:rFonts w:ascii="Calibri" w:eastAsia="Calibri" w:hAnsi="Calibri" w:cs="Calibri"/>
+          <w:b/>
+          <w:color w:val="00B050"/>
+        </w:rPr>
+        <w:t xml:space="preserve">Tanks </w:t>
+      </w:r>
+      <w:r>
+        <w:rPr>
+          <w:rFonts w:ascii="Calibri" w:eastAsia="Calibri" w:hAnsi="Calibri" w:cs="Calibri"/>
+          <w:color w:val="00B050"/>
+        </w:rPr>
+        <w:t>[ RDA - RDA - RDTA]</w:t>
+      </w:r>
+    </w:p>
+    <w:p>
+      <w:pPr>
+        <w:numPr>
+          <w:ilvl w:val="0"/>
+          <w:numId w:val="3"/>
+        </w:numPr>
+        <w:spacing w:after="200" w:line="276" w:lineRule="auto"/>
+        <w:ind w:left="1485" w:hanging="360"/>
+        <w:rPr>
+          <w:rFonts w:ascii="Calibri" w:eastAsia="Calibri" w:hAnsi="Calibri" w:cs="Calibri"/>
+          <w:color w:val="00B050"/>
+        </w:rPr>
+      </w:pPr>
+      <w:r>
+        <w:rPr>
+          <w:rFonts w:ascii="Calibri" w:eastAsia="Calibri" w:hAnsi="Calibri" w:cs="Calibri"/>
+          <w:b/>
+          <w:color w:val="00B050"/>
+        </w:rPr>
+        <w:t xml:space="preserve">devices </w:t>
+      </w:r>
+      <w:r>
+        <w:rPr>
+          <w:rFonts w:ascii="Calibri" w:eastAsia="Calibri" w:hAnsi="Calibri" w:cs="Calibri"/>
+          <w:color w:val="00B050"/>
+        </w:rPr>
+        <w:t xml:space="preserve"> [ Full Kit - Mods ]</w:t>
+      </w:r>
+    </w:p>
+    <w:p>
+      <w:pPr>
+        <w:numPr>
+          <w:ilvl w:val="0"/>
+          <w:numId w:val="3"/>
+        </w:numPr>
+        <w:spacing w:after="200" w:line="276" w:lineRule="auto"/>
+        <w:ind w:left="1485" w:hanging="360"/>
+        <w:rPr>
+          <w:rFonts w:ascii="Calibri" w:eastAsia="Calibri" w:hAnsi="Calibri" w:cs="Calibri"/>
+          <w:color w:val="00B050"/>
+        </w:rPr>
+      </w:pPr>
+      <w:r>
+        <w:rPr>
+          <w:rFonts w:ascii="Calibri" w:eastAsia="Calibri" w:hAnsi="Calibri" w:cs="Calibri"/>
+          <w:b/>
+          <w:color w:val="00B050"/>
+        </w:rPr>
+        <w:t xml:space="preserve">Parts </w:t>
+      </w:r>
+      <w:r>
+        <w:rPr>
+          <w:rFonts w:ascii="Calibri" w:eastAsia="Calibri" w:hAnsi="Calibri" w:cs="Calibri"/>
+          <w:color w:val="00B050"/>
+        </w:rPr>
+        <w:t>[Accessories - Chargers- drip Tip -</w:t>
+      </w:r>
       <w:proofErr w:type="spellStart"/>
       <w:r>
         <w:rPr>
           <w:rFonts w:ascii="Calibri" w:eastAsia="Calibri" w:hAnsi="Calibri" w:cs="Calibri"/>
-          <w:color w:val="FF0000"/>
-        </w:rPr>
-        <w:t>compnies</w:t>
+          <w:color w:val="00B050"/>
+        </w:rPr>
+        <w:t>battaries</w:t>
       </w:r>
       <w:proofErr w:type="spellEnd"/>
       <w:r>
         <w:rPr>
           <w:rFonts w:ascii="Calibri" w:eastAsia="Calibri" w:hAnsi="Calibri" w:cs="Calibri"/>
-          <w:color w:val="FF0000"/>
-        </w:rPr>
-        <w:t xml:space="preserve"> , ) how to order , about us ,contact us </w:t>
+          <w:color w:val="00B050"/>
+        </w:rPr>
+        <w:t xml:space="preserve"> -Coils &amp; Atomizer</w:t>
       </w:r>
     </w:p>
     <w:p>
@@ -725,23 +855,17 @@
         <w:ind w:left="1485" w:hanging="360"/>
         <w:rPr>
           <w:rFonts w:ascii="Calibri" w:eastAsia="Calibri" w:hAnsi="Calibri" w:cs="Calibri"/>
-          <w:color w:val="00B050"/>
-        </w:rPr>
-      </w:pPr>
-      <w:r>
-        <w:rPr>
-          <w:rFonts w:ascii="Calibri" w:eastAsia="Calibri" w:hAnsi="Calibri" w:cs="Calibri"/>
-          <w:b/>
-          <w:color w:val="00B050"/>
-        </w:rPr>
-        <w:t>Liquids</w:t>
-      </w:r>
-      <w:r>
-        <w:rPr>
-          <w:rFonts w:ascii="Calibri" w:eastAsia="Calibri" w:hAnsi="Calibri" w:cs="Calibri"/>
-          <w:color w:val="00B050"/>
-        </w:rPr>
-        <w:t xml:space="preserve"> [ Premium - Top Lines names   ] </w:t>
+          <w:b/>
+          <w:color w:val="00B050"/>
+          <w:u w:val="single"/>
+        </w:rPr>
+      </w:pPr>
+      <w:r>
+        <w:rPr>
+          <w:rFonts w:ascii="Calibri" w:eastAsia="Calibri" w:hAnsi="Calibri" w:cs="Calibri"/>
+          <w:color w:val="00B050"/>
+        </w:rPr>
+        <w:t>sub categories (query description -name contain keyword )</w:t>
       </w:r>
     </w:p>
     <w:p>
@@ -751,26 +875,20 @@
           <w:numId w:val="3"/>
         </w:numPr>
         <w:spacing w:after="200" w:line="276" w:lineRule="auto"/>
-        <w:ind w:left="1485" w:hanging="360"/>
-        <w:rPr>
-          <w:rFonts w:ascii="Calibri" w:eastAsia="Calibri" w:hAnsi="Calibri" w:cs="Calibri"/>
-          <w:color w:val="00B050"/>
-        </w:rPr>
-      </w:pPr>
-      <w:r>
-        <w:rPr>
-          <w:rFonts w:ascii="Calibri" w:eastAsia="Calibri" w:hAnsi="Calibri" w:cs="Calibri"/>
-          <w:b/>
-          <w:color w:val="00B050"/>
-        </w:rPr>
-        <w:t xml:space="preserve">Tanks </w:t>
-      </w:r>
-      <w:r>
-        <w:rPr>
-          <w:rFonts w:ascii="Calibri" w:eastAsia="Calibri" w:hAnsi="Calibri" w:cs="Calibri"/>
-          <w:color w:val="00B050"/>
-        </w:rPr>
-        <w:t>[ RDA - RDA - RDTA]</w:t>
+        <w:ind w:left="765" w:hanging="360"/>
+        <w:rPr>
+          <w:rFonts w:ascii="Calibri" w:eastAsia="Calibri" w:hAnsi="Calibri" w:cs="Calibri"/>
+          <w:b/>
+          <w:color w:val="00B050"/>
+          <w:u w:val="single"/>
+        </w:rPr>
+      </w:pPr>
+      <w:r>
+        <w:rPr>
+          <w:rFonts w:ascii="Calibri" w:eastAsia="Calibri" w:hAnsi="Calibri" w:cs="Calibri"/>
+          <w:color w:val="00B050"/>
+        </w:rPr>
+        <w:t xml:space="preserve">filter results by [price , rate , category ] </w:t>
       </w:r>
     </w:p>
     <w:p>
@@ -780,26 +898,27 @@
           <w:numId w:val="3"/>
         </w:numPr>
         <w:spacing w:after="200" w:line="276" w:lineRule="auto"/>
-        <w:ind w:left="1485" w:hanging="360"/>
-        <w:rPr>
-          <w:rFonts w:ascii="Calibri" w:eastAsia="Calibri" w:hAnsi="Calibri" w:cs="Calibri"/>
-          <w:color w:val="00B050"/>
-        </w:rPr>
-      </w:pPr>
-      <w:r>
-        <w:rPr>
-          <w:rFonts w:ascii="Calibri" w:eastAsia="Calibri" w:hAnsi="Calibri" w:cs="Calibri"/>
-          <w:b/>
-          <w:color w:val="00B050"/>
-        </w:rPr>
-        <w:t xml:space="preserve">devices </w:t>
-      </w:r>
-      <w:r>
-        <w:rPr>
-          <w:rFonts w:ascii="Calibri" w:eastAsia="Calibri" w:hAnsi="Calibri" w:cs="Calibri"/>
-          <w:color w:val="00B050"/>
-        </w:rPr>
-        <w:t xml:space="preserve"> [ Full Kit - Mods ]</w:t>
+        <w:ind w:left="765" w:hanging="360"/>
+        <w:rPr>
+          <w:rFonts w:ascii="Calibri" w:eastAsia="Calibri" w:hAnsi="Calibri" w:cs="Calibri"/>
+          <w:color w:val="00B050"/>
+          <w:u w:val="single"/>
+        </w:rPr>
+      </w:pPr>
+      <w:r>
+        <w:rPr>
+          <w:rFonts w:ascii="Calibri" w:eastAsia="Calibri" w:hAnsi="Calibri" w:cs="Calibri"/>
+          <w:color w:val="00B050"/>
+        </w:rPr>
+        <w:t xml:space="preserve">View product details </w:t>
+      </w:r>
+      <w:r>
+        <w:rPr>
+          <w:rFonts w:ascii="Calibri" w:eastAsia="Calibri" w:hAnsi="Calibri" w:cs="Calibri"/>
+          <w:color w:val="00B050"/>
+          <w:u w:val="single"/>
+        </w:rPr>
+        <w:t>[product title above price is missing]</w:t>
       </w:r>
     </w:p>
     <w:p>
@@ -809,74 +928,6 @@
           <w:numId w:val="3"/>
         </w:numPr>
         <w:spacing w:after="200" w:line="276" w:lineRule="auto"/>
-        <w:ind w:left="1485" w:hanging="360"/>
-        <w:rPr>
-          <w:rFonts w:ascii="Calibri" w:eastAsia="Calibri" w:hAnsi="Calibri" w:cs="Calibri"/>
-          <w:color w:val="00B050"/>
-        </w:rPr>
-      </w:pPr>
-      <w:r>
-        <w:rPr>
-          <w:rFonts w:ascii="Calibri" w:eastAsia="Calibri" w:hAnsi="Calibri" w:cs="Calibri"/>
-          <w:b/>
-          <w:color w:val="00B050"/>
-        </w:rPr>
-        <w:t xml:space="preserve">Parts </w:t>
-      </w:r>
-      <w:r>
-        <w:rPr>
-          <w:rFonts w:ascii="Calibri" w:eastAsia="Calibri" w:hAnsi="Calibri" w:cs="Calibri"/>
-          <w:color w:val="00B050"/>
-        </w:rPr>
-        <w:t>[Accessories - Chargers- drip Tip -</w:t>
-      </w:r>
-      <w:proofErr w:type="spellStart"/>
-      <w:r>
-        <w:rPr>
-          <w:rFonts w:ascii="Calibri" w:eastAsia="Calibri" w:hAnsi="Calibri" w:cs="Calibri"/>
-          <w:color w:val="00B050"/>
-        </w:rPr>
-        <w:t>battaries</w:t>
-      </w:r>
-      <w:proofErr w:type="spellEnd"/>
-      <w:r>
-        <w:rPr>
-          <w:rFonts w:ascii="Calibri" w:eastAsia="Calibri" w:hAnsi="Calibri" w:cs="Calibri"/>
-          <w:color w:val="00B050"/>
-        </w:rPr>
-        <w:t xml:space="preserve"> -Coils &amp; Atomizer</w:t>
-      </w:r>
-    </w:p>
-    <w:p>
-      <w:pPr>
-        <w:numPr>
-          <w:ilvl w:val="0"/>
-          <w:numId w:val="3"/>
-        </w:numPr>
-        <w:spacing w:after="200" w:line="276" w:lineRule="auto"/>
-        <w:ind w:left="1485" w:hanging="360"/>
-        <w:rPr>
-          <w:rFonts w:ascii="Calibri" w:eastAsia="Calibri" w:hAnsi="Calibri" w:cs="Calibri"/>
-          <w:b/>
-          <w:color w:val="00B050"/>
-          <w:u w:val="single"/>
-        </w:rPr>
-      </w:pPr>
-      <w:r>
-        <w:rPr>
-          <w:rFonts w:ascii="Calibri" w:eastAsia="Calibri" w:hAnsi="Calibri" w:cs="Calibri"/>
-          <w:color w:val="00B050"/>
-        </w:rPr>
-        <w:t>sub categories (query description -name contain keyword )</w:t>
-      </w:r>
-    </w:p>
-    <w:p>
-      <w:pPr>
-        <w:numPr>
-          <w:ilvl w:val="0"/>
-          <w:numId w:val="3"/>
-        </w:numPr>
-        <w:spacing w:after="200" w:line="276" w:lineRule="auto"/>
         <w:ind w:left="765" w:hanging="360"/>
         <w:rPr>
           <w:rFonts w:ascii="Calibri" w:eastAsia="Calibri" w:hAnsi="Calibri" w:cs="Calibri"/>
@@ -888,79 +939,24 @@
       <w:r>
         <w:rPr>
           <w:rFonts w:ascii="Calibri" w:eastAsia="Calibri" w:hAnsi="Calibri" w:cs="Calibri"/>
-          <w:color w:val="00B050"/>
-        </w:rPr>
-        <w:t xml:space="preserve">filter results by [price , rate , category ] </w:t>
-      </w:r>
-    </w:p>
-    <w:p>
-      <w:pPr>
-        <w:numPr>
-          <w:ilvl w:val="0"/>
-          <w:numId w:val="3"/>
-        </w:numPr>
-        <w:spacing w:after="200" w:line="276" w:lineRule="auto"/>
-        <w:ind w:left="765" w:hanging="360"/>
-        <w:rPr>
-          <w:rFonts w:ascii="Calibri" w:eastAsia="Calibri" w:hAnsi="Calibri" w:cs="Calibri"/>
-          <w:color w:val="00B050"/>
-          <w:u w:val="single"/>
-        </w:rPr>
-      </w:pPr>
-      <w:r>
-        <w:rPr>
-          <w:rFonts w:ascii="Calibri" w:eastAsia="Calibri" w:hAnsi="Calibri" w:cs="Calibri"/>
-          <w:color w:val="00B050"/>
-        </w:rPr>
-        <w:t xml:space="preserve">View product details </w:t>
-      </w:r>
-      <w:r>
-        <w:rPr>
-          <w:rFonts w:ascii="Calibri" w:eastAsia="Calibri" w:hAnsi="Calibri" w:cs="Calibri"/>
-          <w:color w:val="00B050"/>
-          <w:u w:val="single"/>
-        </w:rPr>
-        <w:t>[product title above price is missing]</w:t>
-      </w:r>
-    </w:p>
-    <w:p>
-      <w:pPr>
-        <w:numPr>
-          <w:ilvl w:val="0"/>
-          <w:numId w:val="3"/>
-        </w:numPr>
-        <w:spacing w:after="200" w:line="276" w:lineRule="auto"/>
-        <w:ind w:left="765" w:hanging="360"/>
-        <w:rPr>
-          <w:rFonts w:ascii="Calibri" w:eastAsia="Calibri" w:hAnsi="Calibri" w:cs="Calibri"/>
-          <w:b/>
-          <w:color w:val="FF0000"/>
-          <w:u w:val="single"/>
-        </w:rPr>
-      </w:pPr>
-      <w:r>
-        <w:rPr>
-          <w:rFonts w:ascii="Calibri" w:eastAsia="Calibri" w:hAnsi="Calibri" w:cs="Calibri"/>
-          <w:b/>
-          <w:color w:val="FF0000"/>
+          <w:b/>
+          <w:color w:val="00B050"/>
         </w:rPr>
         <w:t xml:space="preserve">when admin confirm order , notify user , add item to profile under </w:t>
       </w:r>
-      <w:proofErr w:type="spellStart"/>
-      <w:r>
-        <w:rPr>
-          <w:rFonts w:ascii="Calibri" w:eastAsia="Calibri" w:hAnsi="Calibri" w:cs="Calibri"/>
-          <w:b/>
-          <w:color w:val="FF0000"/>
-        </w:rPr>
-        <w:t>purchsed</w:t>
-      </w:r>
-      <w:proofErr w:type="spellEnd"/>
-      <w:r>
-        <w:rPr>
-          <w:rFonts w:ascii="Calibri" w:eastAsia="Calibri" w:hAnsi="Calibri" w:cs="Calibri"/>
-          <w:b/>
-          <w:color w:val="FF0000"/>
+      <w:r>
+        <w:rPr>
+          <w:rFonts w:ascii="Calibri" w:eastAsia="Calibri" w:hAnsi="Calibri" w:cs="Calibri"/>
+          <w:b/>
+          <w:color w:val="00B050"/>
+        </w:rPr>
+        <w:t>purchased</w:t>
+      </w:r>
+      <w:r>
+        <w:rPr>
+          <w:rFonts w:ascii="Calibri" w:eastAsia="Calibri" w:hAnsi="Calibri" w:cs="Calibri"/>
+          <w:b/>
+          <w:color w:val="00B050"/>
         </w:rPr>
         <w:t xml:space="preserve"> items</w:t>
       </w:r>
@@ -1985,7 +1981,6 @@
           <w:u w:val="single"/>
         </w:rPr>
       </w:pPr>
-      <w:bookmarkStart w:id="0" w:name="_GoBack"/>
       <w:r>
         <w:rPr>
           <w:rFonts w:ascii="Calibri" w:eastAsia="Calibri" w:hAnsi="Calibri" w:cs="Calibri"/>
@@ -1995,7 +1990,6 @@
         <w:t>user profile data change font and add icons next to each field (better user experience )</w:t>
       </w:r>
     </w:p>
-    <w:bookmarkEnd w:id="0"/>
     <w:p>
       <w:pPr>
         <w:numPr>
@@ -2412,88 +2406,24 @@
     <w:p>
       <w:pPr>
         <w:numPr>
-          <w:ilvl w:val="0"/>
-          <w:numId w:val="20"/>
-        </w:numPr>
-        <w:spacing w:after="200" w:line="276" w:lineRule="auto"/>
-        <w:ind w:left="0" w:firstLine="0"/>
-        <w:rPr>
-          <w:rFonts w:ascii="Calibri" w:eastAsia="Calibri" w:hAnsi="Calibri" w:cs="Calibri"/>
-          <w:b/>
-          <w:color w:val="FF0000"/>
-          <w:u w:val="single"/>
-        </w:rPr>
-      </w:pPr>
-      <w:r>
-        <w:rPr>
-          <w:rFonts w:ascii="Calibri" w:eastAsia="Calibri" w:hAnsi="Calibri" w:cs="Calibri"/>
-          <w:b/>
-          <w:color w:val="FF0000"/>
-        </w:rPr>
-        <w:t>data base model update for product</w:t>
-      </w:r>
-      <w:r>
-        <w:rPr>
-          <w:rFonts w:ascii="Calibri" w:eastAsia="Calibri" w:hAnsi="Calibri" w:cs="Calibri"/>
-          <w:b/>
-          <w:color w:val="FF0000"/>
-        </w:rPr>
-        <w:t xml:space="preserve"> table</w:t>
-      </w:r>
-      <w:r>
-        <w:rPr>
-          <w:rFonts w:ascii="Calibri" w:eastAsia="Calibri" w:hAnsi="Calibri" w:cs="Calibri"/>
-          <w:b/>
-          <w:color w:val="FF0000"/>
-        </w:rPr>
-        <w:t xml:space="preserve"> </w:t>
-      </w:r>
-      <w:r>
-        <w:rPr>
-          <w:rFonts w:ascii="Calibri" w:eastAsia="Calibri" w:hAnsi="Calibri" w:cs="Calibri"/>
-          <w:b/>
-          <w:color w:val="FF0000"/>
-        </w:rPr>
-        <w:t xml:space="preserve"> add </w:t>
-      </w:r>
-    </w:p>
-    <w:p>
-      <w:pPr>
-        <w:numPr>
           <w:ilvl w:val="1"/>
           <w:numId w:val="20"/>
         </w:numPr>
         <w:spacing w:after="200" w:line="276" w:lineRule="auto"/>
         <w:rPr>
           <w:rFonts w:ascii="Calibri" w:eastAsia="Calibri" w:hAnsi="Calibri" w:cs="Calibri"/>
-          <w:bCs/>
-          <w:color w:val="FF0000"/>
-          <w:u w:val="single"/>
-        </w:rPr>
-      </w:pPr>
-      <w:r>
-        <w:rPr>
-          <w:rFonts w:ascii="Calibri" w:eastAsia="Calibri" w:hAnsi="Calibri" w:cs="Calibri"/>
-          <w:bCs/>
-          <w:color w:val="FF0000"/>
-        </w:rPr>
-        <w:t>C</w:t>
-      </w:r>
-      <w:r>
-        <w:rPr>
-          <w:rFonts w:ascii="Calibri" w:eastAsia="Calibri" w:hAnsi="Calibri" w:cs="Calibri"/>
-          <w:bCs/>
-          <w:color w:val="FF0000"/>
-        </w:rPr>
-        <w:t>ategories (70/30 - 50/50 ) filter</w:t>
-      </w:r>
-      <w:r>
-        <w:rPr>
-          <w:rFonts w:ascii="Calibri" w:eastAsia="Calibri" w:hAnsi="Calibri" w:cs="Calibri"/>
-          <w:bCs/>
-          <w:color w:val="FF0000"/>
-        </w:rPr>
-        <w:t xml:space="preserve"> </w:t>
+          <w:b/>
+          <w:color w:val="00B050"/>
+          <w:u w:val="single"/>
+        </w:rPr>
+      </w:pPr>
+      <w:r>
+        <w:rPr>
+          <w:rFonts w:ascii="Calibri" w:eastAsia="Calibri" w:hAnsi="Calibri" w:cs="Calibri"/>
+          <w:bCs/>
+          <w:color w:val="00B050"/>
+        </w:rPr>
+        <w:t xml:space="preserve">div alignment between recent added and highest rated (image problem )  </w:t>
       </w:r>
     </w:p>
     <w:p>
@@ -2505,11 +2435,123 @@
         <w:spacing w:after="200" w:line="276" w:lineRule="auto"/>
         <w:rPr>
           <w:rFonts w:ascii="Calibri" w:eastAsia="Calibri" w:hAnsi="Calibri" w:cs="Calibri"/>
-          <w:bCs/>
+          <w:b/>
+          <w:color w:val="00B050"/>
+          <w:u w:val="single"/>
+        </w:rPr>
+      </w:pPr>
+      <w:r>
+        <w:rPr>
+          <w:rFonts w:ascii="Calibri" w:eastAsia="Calibri" w:hAnsi="Calibri" w:cs="Calibri"/>
+          <w:bCs/>
+          <w:color w:val="00B050"/>
+        </w:rPr>
+        <w:t>notification icon does not list option in landing page , works on other pages except landing</w:t>
+      </w:r>
+    </w:p>
+    <w:p>
+      <w:pPr>
+        <w:numPr>
+          <w:ilvl w:val="0"/>
+          <w:numId w:val="20"/>
+        </w:numPr>
+        <w:spacing w:after="200" w:line="276" w:lineRule="auto"/>
+        <w:ind w:left="0" w:firstLine="0"/>
+        <w:rPr>
+          <w:rFonts w:ascii="Calibri" w:eastAsia="Calibri" w:hAnsi="Calibri" w:cs="Calibri"/>
+          <w:b/>
           <w:color w:val="FF0000"/>
           <w:u w:val="single"/>
         </w:rPr>
       </w:pPr>
+      <w:r>
+        <w:rPr>
+          <w:rFonts w:ascii="Calibri" w:eastAsia="Calibri" w:hAnsi="Calibri" w:cs="Calibri"/>
+          <w:b/>
+          <w:color w:val="FF0000"/>
+        </w:rPr>
+        <w:t>data base model update for product</w:t>
+      </w:r>
+      <w:r>
+        <w:rPr>
+          <w:rFonts w:ascii="Calibri" w:eastAsia="Calibri" w:hAnsi="Calibri" w:cs="Calibri"/>
+          <w:b/>
+          <w:color w:val="FF0000"/>
+        </w:rPr>
+        <w:t xml:space="preserve"> table</w:t>
+      </w:r>
+      <w:r>
+        <w:rPr>
+          <w:rFonts w:ascii="Calibri" w:eastAsia="Calibri" w:hAnsi="Calibri" w:cs="Calibri"/>
+          <w:b/>
+          <w:color w:val="FF0000"/>
+        </w:rPr>
+        <w:t xml:space="preserve"> </w:t>
+      </w:r>
+      <w:r>
+        <w:rPr>
+          <w:rFonts w:ascii="Calibri" w:eastAsia="Calibri" w:hAnsi="Calibri" w:cs="Calibri"/>
+          <w:b/>
+          <w:color w:val="FF0000"/>
+        </w:rPr>
+        <w:t xml:space="preserve"> add </w:t>
+      </w:r>
+      <w:bookmarkStart w:id="0" w:name="_GoBack"/>
+      <w:bookmarkEnd w:id="0"/>
+    </w:p>
+    <w:p>
+      <w:pPr>
+        <w:numPr>
+          <w:ilvl w:val="1"/>
+          <w:numId w:val="20"/>
+        </w:numPr>
+        <w:spacing w:after="200" w:line="276" w:lineRule="auto"/>
+        <w:rPr>
+          <w:rFonts w:ascii="Calibri" w:eastAsia="Calibri" w:hAnsi="Calibri" w:cs="Calibri"/>
+          <w:bCs/>
+          <w:color w:val="FF0000"/>
+          <w:u w:val="single"/>
+        </w:rPr>
+      </w:pPr>
+      <w:r>
+        <w:rPr>
+          <w:rFonts w:ascii="Calibri" w:eastAsia="Calibri" w:hAnsi="Calibri" w:cs="Calibri"/>
+          <w:bCs/>
+          <w:color w:val="FF0000"/>
+        </w:rPr>
+        <w:t>C</w:t>
+      </w:r>
+      <w:r>
+        <w:rPr>
+          <w:rFonts w:ascii="Calibri" w:eastAsia="Calibri" w:hAnsi="Calibri" w:cs="Calibri"/>
+          <w:bCs/>
+          <w:color w:val="FF0000"/>
+        </w:rPr>
+        <w:t>ategories (70/30 - 50/50 ) filter</w:t>
+      </w:r>
+      <w:r>
+        <w:rPr>
+          <w:rFonts w:ascii="Calibri" w:eastAsia="Calibri" w:hAnsi="Calibri" w:cs="Calibri"/>
+          <w:bCs/>
+          <w:color w:val="FF0000"/>
+        </w:rPr>
+        <w:t xml:space="preserve"> </w:t>
+      </w:r>
+    </w:p>
+    <w:p>
+      <w:pPr>
+        <w:numPr>
+          <w:ilvl w:val="1"/>
+          <w:numId w:val="20"/>
+        </w:numPr>
+        <w:spacing w:after="200" w:line="276" w:lineRule="auto"/>
+        <w:rPr>
+          <w:rFonts w:ascii="Calibri" w:eastAsia="Calibri" w:hAnsi="Calibri" w:cs="Calibri"/>
+          <w:bCs/>
+          <w:color w:val="FF0000"/>
+          <w:u w:val="single"/>
+        </w:rPr>
+      </w:pPr>
       <w:proofErr w:type="spellStart"/>
       <w:r>
         <w:rPr>
@@ -2556,14 +2598,14 @@
         <w:rPr>
           <w:rFonts w:ascii="Calibri" w:eastAsia="Calibri" w:hAnsi="Calibri" w:cs="Calibri"/>
           <w:bCs/>
-          <w:color w:val="FF0000"/>
-        </w:rPr>
-      </w:pPr>
-      <w:r>
-        <w:rPr>
-          <w:rFonts w:ascii="Calibri" w:eastAsia="Calibri" w:hAnsi="Calibri" w:cs="Calibri"/>
-          <w:bCs/>
-          <w:color w:val="FF0000"/>
+          <w:color w:val="00B050"/>
+        </w:rPr>
+      </w:pPr>
+      <w:r>
+        <w:rPr>
+          <w:rFonts w:ascii="Calibri" w:eastAsia="Calibri" w:hAnsi="Calibri" w:cs="Calibri"/>
+          <w:bCs/>
+          <w:color w:val="00B050"/>
         </w:rPr>
         <w:t>when admin confirm order , notify user , (notification system )</w:t>
       </w:r>
@@ -3330,6 +3372,7 @@
           <w:rFonts w:ascii="Calibri" w:eastAsia="Calibri" w:hAnsi="Calibri" w:cs="Calibri"/>
           <w:color w:val="00B050"/>
         </w:rPr>
+        <w:lastRenderedPageBreak/>
         <w:t xml:space="preserve">Add product form  </w:t>
       </w:r>
     </w:p>
@@ -3396,7 +3439,6 @@
           <w:rFonts w:ascii="Calibri" w:eastAsia="Calibri" w:hAnsi="Calibri" w:cs="Calibri"/>
           <w:color w:val="00B050"/>
         </w:rPr>
-        <w:lastRenderedPageBreak/>
         <w:t xml:space="preserve">Search for a product page </w:t>
       </w:r>
     </w:p>

</xml_diff>

<commit_message>
done with release 2 except sales report
</commit_message>
<xml_diff>
--- a/Analysis/Vapery testing - updates .docx
+++ b/Analysis/Vapery testing - updates .docx
@@ -2046,6 +2046,29 @@
         <w:rPr>
           <w:rFonts w:ascii="Calibri" w:eastAsia="Calibri" w:hAnsi="Calibri" w:cs="Calibri"/>
           <w:bCs/>
+          <w:color w:val="00B050"/>
+          <w:u w:val="single"/>
+        </w:rPr>
+      </w:pPr>
+      <w:r>
+        <w:rPr>
+          <w:rFonts w:ascii="Calibri" w:eastAsia="Calibri" w:hAnsi="Calibri" w:cs="Calibri"/>
+          <w:bCs/>
+          <w:color w:val="00B050"/>
+        </w:rPr>
+        <w:t xml:space="preserve">each line separate view page with it products </w:t>
+      </w:r>
+    </w:p>
+    <w:p>
+      <w:pPr>
+        <w:numPr>
+          <w:ilvl w:val="2"/>
+          <w:numId w:val="20"/>
+        </w:numPr>
+        <w:spacing w:after="200" w:line="276" w:lineRule="auto"/>
+        <w:rPr>
+          <w:rFonts w:ascii="Calibri" w:eastAsia="Calibri" w:hAnsi="Calibri" w:cs="Calibri"/>
+          <w:bCs/>
           <w:color w:val="FF0000"/>
           <w:u w:val="single"/>
         </w:rPr>
@@ -2056,23 +2079,7 @@
           <w:bCs/>
           <w:color w:val="FF0000"/>
         </w:rPr>
-        <w:t xml:space="preserve">each line separate view page with </w:t>
-      </w:r>
-      <w:r>
-        <w:rPr>
-          <w:rFonts w:ascii="Calibri" w:eastAsia="Calibri" w:hAnsi="Calibri" w:cs="Calibri"/>
-          <w:bCs/>
-          <w:color w:val="FF0000"/>
-        </w:rPr>
-        <w:t xml:space="preserve">it </w:t>
-      </w:r>
-      <w:r>
-        <w:rPr>
-          <w:rFonts w:ascii="Calibri" w:eastAsia="Calibri" w:hAnsi="Calibri" w:cs="Calibri"/>
-          <w:bCs/>
-          <w:color w:val="FF0000"/>
-        </w:rPr>
-        <w:t xml:space="preserve">products </w:t>
+        <w:t xml:space="preserve">side filters </w:t>
       </w:r>
     </w:p>
     <w:p>
@@ -2460,15 +2467,15 @@
         <w:rPr>
           <w:rFonts w:ascii="Calibri" w:eastAsia="Calibri" w:hAnsi="Calibri" w:cs="Calibri"/>
           <w:b/>
-          <w:color w:val="FF0000"/>
-          <w:u w:val="single"/>
-        </w:rPr>
-      </w:pPr>
-      <w:r>
-        <w:rPr>
-          <w:rFonts w:ascii="Calibri" w:eastAsia="Calibri" w:hAnsi="Calibri" w:cs="Calibri"/>
-          <w:b/>
-          <w:color w:val="FF0000"/>
+          <w:color w:val="00B050"/>
+          <w:u w:val="single"/>
+        </w:rPr>
+      </w:pPr>
+      <w:r>
+        <w:rPr>
+          <w:rFonts w:ascii="Calibri" w:eastAsia="Calibri" w:hAnsi="Calibri" w:cs="Calibri"/>
+          <w:b/>
+          <w:color w:val="00B050"/>
         </w:rPr>
         <w:t>data base model update for product</w:t>
       </w:r>
@@ -2476,7 +2483,7 @@
         <w:rPr>
           <w:rFonts w:ascii="Calibri" w:eastAsia="Calibri" w:hAnsi="Calibri" w:cs="Calibri"/>
           <w:b/>
-          <w:color w:val="FF0000"/>
+          <w:color w:val="00B050"/>
         </w:rPr>
         <w:t xml:space="preserve"> table</w:t>
       </w:r>
@@ -2484,7 +2491,7 @@
         <w:rPr>
           <w:rFonts w:ascii="Calibri" w:eastAsia="Calibri" w:hAnsi="Calibri" w:cs="Calibri"/>
           <w:b/>
-          <w:color w:val="FF0000"/>
+          <w:color w:val="00B050"/>
         </w:rPr>
         <w:t xml:space="preserve"> </w:t>
       </w:r>
@@ -2492,9 +2499,120 @@
         <w:rPr>
           <w:rFonts w:ascii="Calibri" w:eastAsia="Calibri" w:hAnsi="Calibri" w:cs="Calibri"/>
           <w:b/>
-          <w:color w:val="FF0000"/>
+          <w:color w:val="00B050"/>
         </w:rPr>
         <w:t xml:space="preserve"> add </w:t>
+      </w:r>
+    </w:p>
+    <w:p>
+      <w:pPr>
+        <w:numPr>
+          <w:ilvl w:val="1"/>
+          <w:numId w:val="20"/>
+        </w:numPr>
+        <w:spacing w:after="200" w:line="276" w:lineRule="auto"/>
+        <w:rPr>
+          <w:rFonts w:ascii="Calibri" w:eastAsia="Calibri" w:hAnsi="Calibri" w:cs="Calibri"/>
+          <w:bCs/>
+          <w:color w:val="00B050"/>
+          <w:u w:val="single"/>
+        </w:rPr>
+      </w:pPr>
+      <w:r>
+        <w:rPr>
+          <w:rFonts w:ascii="Calibri" w:eastAsia="Calibri" w:hAnsi="Calibri" w:cs="Calibri"/>
+          <w:bCs/>
+          <w:color w:val="00B050"/>
+        </w:rPr>
+        <w:t>C</w:t>
+      </w:r>
+      <w:r>
+        <w:rPr>
+          <w:rFonts w:ascii="Calibri" w:eastAsia="Calibri" w:hAnsi="Calibri" w:cs="Calibri"/>
+          <w:bCs/>
+          <w:color w:val="00B050"/>
+        </w:rPr>
+        <w:t>ategories (70/30 - 50/50 ) filter</w:t>
+      </w:r>
+      <w:r>
+        <w:rPr>
+          <w:rFonts w:ascii="Calibri" w:eastAsia="Calibri" w:hAnsi="Calibri" w:cs="Calibri"/>
+          <w:bCs/>
+          <w:color w:val="00B050"/>
+        </w:rPr>
+        <w:t xml:space="preserve"> </w:t>
+      </w:r>
+    </w:p>
+    <w:p>
+      <w:pPr>
+        <w:numPr>
+          <w:ilvl w:val="1"/>
+          <w:numId w:val="20"/>
+        </w:numPr>
+        <w:spacing w:after="200" w:line="276" w:lineRule="auto"/>
+        <w:rPr>
+          <w:rFonts w:ascii="Calibri" w:eastAsia="Calibri" w:hAnsi="Calibri" w:cs="Calibri"/>
+          <w:bCs/>
+          <w:color w:val="00B050"/>
+          <w:u w:val="single"/>
+        </w:rPr>
+      </w:pPr>
+      <w:proofErr w:type="spellStart"/>
+      <w:r>
+        <w:rPr>
+          <w:rFonts w:ascii="Calibri" w:eastAsia="Calibri" w:hAnsi="Calibri" w:cs="Calibri"/>
+          <w:bCs/>
+          <w:color w:val="00B050"/>
+        </w:rPr>
+        <w:t>LineN</w:t>
+      </w:r>
+      <w:r>
+        <w:rPr>
+          <w:rFonts w:ascii="Calibri" w:eastAsia="Calibri" w:hAnsi="Calibri" w:cs="Calibri"/>
+          <w:bCs/>
+          <w:color w:val="00B050"/>
+        </w:rPr>
+        <w:t>ame</w:t>
+      </w:r>
+      <w:proofErr w:type="spellEnd"/>
+      <w:r>
+        <w:rPr>
+          <w:rFonts w:ascii="Calibri" w:eastAsia="Calibri" w:hAnsi="Calibri" w:cs="Calibri"/>
+          <w:bCs/>
+          <w:color w:val="00B050"/>
+        </w:rPr>
+        <w:t xml:space="preserve"> </w:t>
+      </w:r>
+      <w:r>
+        <w:rPr>
+          <w:rFonts w:ascii="Calibri" w:eastAsia="Calibri" w:hAnsi="Calibri" w:cs="Calibri"/>
+          <w:bCs/>
+          <w:color w:val="00B050"/>
+        </w:rPr>
+        <w:t xml:space="preserve"> added by admin</w:t>
+      </w:r>
+    </w:p>
+    <w:p>
+      <w:pPr>
+        <w:numPr>
+          <w:ilvl w:val="0"/>
+          <w:numId w:val="20"/>
+        </w:numPr>
+        <w:spacing w:after="200" w:line="276" w:lineRule="auto"/>
+        <w:ind w:left="0" w:firstLine="0"/>
+        <w:rPr>
+          <w:rFonts w:ascii="Calibri" w:eastAsia="Calibri" w:hAnsi="Calibri" w:cs="Calibri"/>
+          <w:bCs/>
+          <w:color w:val="00B050"/>
+        </w:rPr>
+      </w:pPr>
+      <w:r>
+        <w:rPr>
+          <w:rFonts w:ascii="Calibri" w:eastAsia="Calibri" w:hAnsi="Calibri" w:cs="Calibri"/>
+          <w:bCs/>
+          <w:color w:val="00B050"/>
+        </w:rPr>
+        <w:t>when admin confirm order , notify user , (notification system )</w:t>
       </w:r>
       <w:bookmarkStart w:id="0" w:name="_GoBack"/>
       <w:bookmarkEnd w:id="0"/>
@@ -2502,6 +2620,30 @@
     <w:p>
       <w:pPr>
         <w:numPr>
+          <w:ilvl w:val="0"/>
+          <w:numId w:val="20"/>
+        </w:numPr>
+        <w:spacing w:after="200" w:line="276" w:lineRule="auto"/>
+        <w:ind w:left="0" w:firstLine="0"/>
+        <w:rPr>
+          <w:rFonts w:ascii="Calibri" w:eastAsia="Calibri" w:hAnsi="Calibri" w:cs="Calibri"/>
+          <w:b/>
+          <w:color w:val="FF0000"/>
+          <w:u w:val="single"/>
+        </w:rPr>
+      </w:pPr>
+      <w:r>
+        <w:rPr>
+          <w:rFonts w:ascii="Calibri" w:eastAsia="Calibri" w:hAnsi="Calibri" w:cs="Calibri"/>
+          <w:b/>
+          <w:color w:val="FF0000"/>
+        </w:rPr>
+        <w:t xml:space="preserve">store sales and after sale reports </w:t>
+      </w:r>
+    </w:p>
+    <w:p>
+      <w:pPr>
+        <w:numPr>
           <w:ilvl w:val="1"/>
           <w:numId w:val="20"/>
         </w:numPr>
@@ -2519,23 +2661,7 @@
           <w:bCs/>
           <w:color w:val="FF0000"/>
         </w:rPr>
-        <w:t>C</w:t>
-      </w:r>
-      <w:r>
-        <w:rPr>
-          <w:rFonts w:ascii="Calibri" w:eastAsia="Calibri" w:hAnsi="Calibri" w:cs="Calibri"/>
-          <w:bCs/>
-          <w:color w:val="FF0000"/>
-        </w:rPr>
-        <w:t>ategories (70/30 - 50/50 ) filter</w:t>
-      </w:r>
-      <w:r>
-        <w:rPr>
-          <w:rFonts w:ascii="Calibri" w:eastAsia="Calibri" w:hAnsi="Calibri" w:cs="Calibri"/>
-          <w:bCs/>
-          <w:color w:val="FF0000"/>
-        </w:rPr>
-        <w:t xml:space="preserve"> </w:t>
+        <w:t>sales transactions history (cash flow)</w:t>
       </w:r>
     </w:p>
     <w:p>
@@ -2552,86 +2678,13 @@
           <w:u w:val="single"/>
         </w:rPr>
       </w:pPr>
-      <w:proofErr w:type="spellStart"/>
       <w:r>
         <w:rPr>
           <w:rFonts w:ascii="Calibri" w:eastAsia="Calibri" w:hAnsi="Calibri" w:cs="Calibri"/>
           <w:bCs/>
           <w:color w:val="FF0000"/>
         </w:rPr>
-        <w:t>LineN</w:t>
-      </w:r>
-      <w:r>
-        <w:rPr>
-          <w:rFonts w:ascii="Calibri" w:eastAsia="Calibri" w:hAnsi="Calibri" w:cs="Calibri"/>
-          <w:bCs/>
-          <w:color w:val="FF0000"/>
-        </w:rPr>
-        <w:t>ame</w:t>
-      </w:r>
-      <w:proofErr w:type="spellEnd"/>
-      <w:r>
-        <w:rPr>
-          <w:rFonts w:ascii="Calibri" w:eastAsia="Calibri" w:hAnsi="Calibri" w:cs="Calibri"/>
-          <w:bCs/>
-          <w:color w:val="FF0000"/>
-        </w:rPr>
-        <w:t xml:space="preserve"> </w:t>
-      </w:r>
-      <w:r>
-        <w:rPr>
-          <w:rFonts w:ascii="Calibri" w:eastAsia="Calibri" w:hAnsi="Calibri" w:cs="Calibri"/>
-          <w:bCs/>
-          <w:color w:val="FF0000"/>
-        </w:rPr>
-        <w:t xml:space="preserve"> added by admin</w:t>
-      </w:r>
-    </w:p>
-    <w:p>
-      <w:pPr>
-        <w:numPr>
-          <w:ilvl w:val="0"/>
-          <w:numId w:val="20"/>
-        </w:numPr>
-        <w:spacing w:after="200" w:line="276" w:lineRule="auto"/>
-        <w:ind w:left="0" w:firstLine="0"/>
-        <w:rPr>
-          <w:rFonts w:ascii="Calibri" w:eastAsia="Calibri" w:hAnsi="Calibri" w:cs="Calibri"/>
-          <w:bCs/>
-          <w:color w:val="00B050"/>
-        </w:rPr>
-      </w:pPr>
-      <w:r>
-        <w:rPr>
-          <w:rFonts w:ascii="Calibri" w:eastAsia="Calibri" w:hAnsi="Calibri" w:cs="Calibri"/>
-          <w:bCs/>
-          <w:color w:val="00B050"/>
-        </w:rPr>
-        <w:t>when admin confirm order , notify user , (notification system )</w:t>
-      </w:r>
-    </w:p>
-    <w:p>
-      <w:pPr>
-        <w:numPr>
-          <w:ilvl w:val="0"/>
-          <w:numId w:val="20"/>
-        </w:numPr>
-        <w:spacing w:after="200" w:line="276" w:lineRule="auto"/>
-        <w:ind w:left="0" w:firstLine="0"/>
-        <w:rPr>
-          <w:rFonts w:ascii="Calibri" w:eastAsia="Calibri" w:hAnsi="Calibri" w:cs="Calibri"/>
-          <w:b/>
-          <w:color w:val="FF0000"/>
-          <w:u w:val="single"/>
-        </w:rPr>
-      </w:pPr>
-      <w:r>
-        <w:rPr>
-          <w:rFonts w:ascii="Calibri" w:eastAsia="Calibri" w:hAnsi="Calibri" w:cs="Calibri"/>
-          <w:b/>
-          <w:color w:val="FF0000"/>
-        </w:rPr>
-        <w:t xml:space="preserve">store sales and after sale reports </w:t>
+        <w:t xml:space="preserve">profit calculator </w:t>
       </w:r>
     </w:p>
     <w:p>
@@ -2654,7 +2707,7 @@
           <w:bCs/>
           <w:color w:val="FF0000"/>
         </w:rPr>
-        <w:t>sales transactions history (cash flow)</w:t>
+        <w:t xml:space="preserve">top sellers items for each line </w:t>
       </w:r>
     </w:p>
     <w:p>
@@ -2677,7 +2730,7 @@
           <w:bCs/>
           <w:color w:val="FF0000"/>
         </w:rPr>
-        <w:t xml:space="preserve">profit calculator </w:t>
+        <w:t xml:space="preserve">generate invoice </w:t>
       </w:r>
     </w:p>
     <w:p>
@@ -2700,75 +2753,29 @@
           <w:bCs/>
           <w:color w:val="FF0000"/>
         </w:rPr>
-        <w:t xml:space="preserve">top sellers items for each line </w:t>
-      </w:r>
-    </w:p>
-    <w:p>
-      <w:pPr>
-        <w:numPr>
-          <w:ilvl w:val="1"/>
+        <w:t xml:space="preserve">Customers data </w:t>
+      </w:r>
+    </w:p>
+    <w:p>
+      <w:pPr>
+        <w:numPr>
+          <w:ilvl w:val="0"/>
           <w:numId w:val="20"/>
         </w:numPr>
         <w:spacing w:after="200" w:line="276" w:lineRule="auto"/>
-        <w:rPr>
-          <w:rFonts w:ascii="Calibri" w:eastAsia="Calibri" w:hAnsi="Calibri" w:cs="Calibri"/>
-          <w:bCs/>
-          <w:color w:val="FF0000"/>
-          <w:u w:val="single"/>
-        </w:rPr>
-      </w:pPr>
-      <w:r>
-        <w:rPr>
-          <w:rFonts w:ascii="Calibri" w:eastAsia="Calibri" w:hAnsi="Calibri" w:cs="Calibri"/>
-          <w:bCs/>
-          <w:color w:val="FF0000"/>
-        </w:rPr>
-        <w:t xml:space="preserve">generate invoice </w:t>
-      </w:r>
-    </w:p>
-    <w:p>
-      <w:pPr>
-        <w:numPr>
-          <w:ilvl w:val="1"/>
-          <w:numId w:val="20"/>
-        </w:numPr>
-        <w:spacing w:after="200" w:line="276" w:lineRule="auto"/>
-        <w:rPr>
-          <w:rFonts w:ascii="Calibri" w:eastAsia="Calibri" w:hAnsi="Calibri" w:cs="Calibri"/>
-          <w:bCs/>
-          <w:color w:val="FF0000"/>
-          <w:u w:val="single"/>
-        </w:rPr>
-      </w:pPr>
-      <w:r>
-        <w:rPr>
-          <w:rFonts w:ascii="Calibri" w:eastAsia="Calibri" w:hAnsi="Calibri" w:cs="Calibri"/>
-          <w:bCs/>
-          <w:color w:val="FF0000"/>
-        </w:rPr>
-        <w:t xml:space="preserve">Customers data </w:t>
-      </w:r>
-    </w:p>
-    <w:p>
-      <w:pPr>
-        <w:numPr>
-          <w:ilvl w:val="0"/>
-          <w:numId w:val="20"/>
-        </w:numPr>
-        <w:spacing w:after="200" w:line="276" w:lineRule="auto"/>
         <w:ind w:left="0" w:firstLine="0"/>
         <w:rPr>
           <w:rFonts w:ascii="Calibri" w:eastAsia="Calibri" w:hAnsi="Calibri" w:cs="Calibri"/>
           <w:bCs/>
-          <w:color w:val="FF0000"/>
-          <w:u w:val="single"/>
-        </w:rPr>
-      </w:pPr>
-      <w:r>
-        <w:rPr>
-          <w:rFonts w:ascii="Calibri" w:eastAsia="Calibri" w:hAnsi="Calibri" w:cs="Calibri"/>
-          <w:bCs/>
-          <w:color w:val="FF0000"/>
+          <w:color w:val="00B050"/>
+          <w:u w:val="single"/>
+        </w:rPr>
+      </w:pPr>
+      <w:r>
+        <w:rPr>
+          <w:rFonts w:ascii="Calibri" w:eastAsia="Calibri" w:hAnsi="Calibri" w:cs="Calibri"/>
+          <w:bCs/>
+          <w:color w:val="00B050"/>
         </w:rPr>
         <w:t xml:space="preserve">forget password </w:t>
       </w:r>
@@ -3350,6 +3357,7 @@
           <w:rFonts w:ascii="Calibri" w:eastAsia="Calibri" w:hAnsi="Calibri" w:cs="Calibri"/>
           <w:color w:val="00B050"/>
         </w:rPr>
+        <w:lastRenderedPageBreak/>
         <w:t xml:space="preserve">Product details page </w:t>
       </w:r>
     </w:p>
@@ -3372,7 +3380,6 @@
           <w:rFonts w:ascii="Calibri" w:eastAsia="Calibri" w:hAnsi="Calibri" w:cs="Calibri"/>
           <w:color w:val="00B050"/>
         </w:rPr>
-        <w:lastRenderedPageBreak/>
         <w:t xml:space="preserve">Add product form  </w:t>
       </w:r>
     </w:p>
@@ -4082,6 +4089,7 @@
         <w:rPr>
           <w:rFonts w:ascii="Calibri" w:eastAsia="Calibri" w:hAnsi="Calibri" w:cs="Calibri"/>
         </w:rPr>
+        <w:lastRenderedPageBreak/>
         <w:t xml:space="preserve">offer details page </w:t>
       </w:r>
     </w:p>

</xml_diff>